<commit_message>
Cambios en el documento de word y socket
</commit_message>
<xml_diff>
--- a/src/main/resources/documenteacion/Documentacion.docx
+++ b/src/main/resources/documenteacion/Documentacion.docx
@@ -5,7 +5,9 @@
     <w:sdt>
       <w:sdtPr>
         <w:rPr>
+          <w:rFonts w:eastAsiaTheme="minorHAnsi"/>
           <w:color w:val="4472C4" w:themeColor="accent1"/>
+          <w:lang w:eastAsia="en-US"/>
         </w:rPr>
         <w:id w:val="-1183353857"/>
         <w:docPartObj>
@@ -15,12 +17,10 @@
       </w:sdtPr>
       <w:sdtEndPr>
         <w:rPr>
-          <w:rFonts w:eastAsiaTheme="minorHAnsi"/>
           <w:color w:val="auto"/>
           <w:sz w:val="21"/>
           <w:szCs w:val="21"/>
           <w:highlight w:val="lightGray"/>
-          <w:lang w:eastAsia="en-US"/>
         </w:rPr>
       </w:sdtEndPr>
       <w:sdtContent>
@@ -163,6 +163,7 @@
             <w:dataBinding w:prefixMappings="xmlns:ns0='http://purl.org/dc/elements/1.1/' xmlns:ns1='http://schemas.openxmlformats.org/package/2006/metadata/core-properties' " w:xpath="/ns1:coreProperties[1]/ns0:subject[1]" w:storeItemID="{6C3C8BC8-F283-45AE-878A-BAB7291924A1}"/>
             <w:text/>
           </w:sdtPr>
+          <w:sdtEndPr/>
           <w:sdtContent>
             <w:p>
               <w:pPr>
@@ -344,6 +345,7 @@
                                     <w:dataBinding w:prefixMappings="xmlns:ns0='http://schemas.openxmlformats.org/officeDocument/2006/extended-properties' " w:xpath="/ns0:Properties[1]/ns0:Company[1]" w:storeItemID="{6668398D-A668-4E3E-A5EB-62B293D839F1}"/>
                                     <w:text/>
                                   </w:sdtPr>
+                                  <w:sdtEndPr/>
                                   <w:sdtContent>
                                     <w:r>
                                       <w:rPr>
@@ -374,6 +376,7 @@
                                     <w:dataBinding w:prefixMappings="xmlns:ns0='http://schemas.microsoft.com/office/2006/coverPageProps' " w:xpath="/ns0:CoverPageProperties[1]/ns0:CompanyAddress[1]" w:storeItemID="{55AF091B-3C7A-41E3-B477-F2FDAA23CFDA}"/>
                                     <w:text/>
                                   </w:sdtPr>
+                                  <w:sdtEndPr/>
                                   <w:sdtContent>
                                     <w:r>
                                       <w:rPr>
@@ -445,6 +448,7 @@
                               <w:dataBinding w:prefixMappings="xmlns:ns0='http://schemas.openxmlformats.org/officeDocument/2006/extended-properties' " w:xpath="/ns0:Properties[1]/ns0:Company[1]" w:storeItemID="{6668398D-A668-4E3E-A5EB-62B293D839F1}"/>
                               <w:text/>
                             </w:sdtPr>
+                            <w:sdtEndPr/>
                             <w:sdtContent>
                               <w:r>
                                 <w:rPr>
@@ -475,6 +479,7 @@
                               <w:dataBinding w:prefixMappings="xmlns:ns0='http://schemas.microsoft.com/office/2006/coverPageProps' " w:xpath="/ns0:CoverPageProperties[1]/ns0:CompanyAddress[1]" w:storeItemID="{55AF091B-3C7A-41E3-B477-F2FDAA23CFDA}"/>
                               <w:text/>
                             </w:sdtPr>
+                            <w:sdtEndPr/>
                             <w:sdtContent>
                               <w:r>
                                 <w:rPr>
@@ -504,6 +509,13 @@
         </w:p>
         <w:sdt>
           <w:sdtPr>
+            <w:rPr>
+              <w:rFonts w:asciiTheme="minorHAnsi" w:eastAsiaTheme="minorHAnsi" w:hAnsiTheme="minorHAnsi" w:cstheme="minorBidi"/>
+              <w:color w:val="auto"/>
+              <w:sz w:val="22"/>
+              <w:szCs w:val="22"/>
+              <w:lang w:eastAsia="en-US"/>
+            </w:rPr>
             <w:id w:val="308221140"/>
             <w:docPartObj>
               <w:docPartGallery w:val="Table of Contents"/>
@@ -512,13 +524,8 @@
           </w:sdtPr>
           <w:sdtEndPr>
             <w:rPr>
-              <w:rFonts w:asciiTheme="minorHAnsi" w:eastAsiaTheme="minorHAnsi" w:hAnsiTheme="minorHAnsi" w:cstheme="minorBidi"/>
               <w:b/>
               <w:bCs/>
-              <w:color w:val="auto"/>
-              <w:sz w:val="22"/>
-              <w:szCs w:val="22"/>
-              <w:lang w:eastAsia="en-US"/>
             </w:rPr>
           </w:sdtEndPr>
           <w:sdtContent>
@@ -2106,7 +2113,23 @@
           <w:color w:val="000000" w:themeColor="text1"/>
           <w:lang w:eastAsia="es-ES"/>
         </w:rPr>
-        <w:t xml:space="preserve"> un ordenador servidor con la parte del servidor y un puerto serie o adaptador, y un ordenador cliente que se conectara al servidor mediante una conexión por red.</w:t>
+        <w:t xml:space="preserve"> un ordenador servidor con la parte del servidor y un puerto serie o adaptador, y un ordenador cliente que se </w:t>
+      </w:r>
+      <w:r>
+        <w:rPr>
+          <w:rFonts w:ascii="Segoe UI" w:eastAsia="Times New Roman" w:hAnsi="Segoe UI" w:cs="Segoe UI"/>
+          <w:color w:val="000000" w:themeColor="text1"/>
+          <w:lang w:eastAsia="es-ES"/>
+        </w:rPr>
+        <w:t>conectará</w:t>
+      </w:r>
+      <w:r>
+        <w:rPr>
+          <w:rFonts w:ascii="Segoe UI" w:eastAsia="Times New Roman" w:hAnsi="Segoe UI" w:cs="Segoe UI"/>
+          <w:color w:val="000000" w:themeColor="text1"/>
+          <w:lang w:eastAsia="es-ES"/>
+        </w:rPr>
+        <w:t xml:space="preserve"> al servidor mediante una conexión por red.</w:t>
       </w:r>
     </w:p>
     <w:p>
@@ -2393,16 +2416,14 @@
         </w:rPr>
         <w:t xml:space="preserve">grafico el análisis, no es obligatorio llegar a un nivel muy detallado, pero </w:t>
       </w:r>
-      <w:proofErr w:type="spellStart"/>
       <w:r>
         <w:rPr>
           <w:rFonts w:ascii="Segoe UI" w:eastAsia="Times New Roman" w:hAnsi="Segoe UI" w:cs="Segoe UI"/>
           <w:color w:val="FF0000"/>
           <w:lang w:eastAsia="es-ES"/>
         </w:rPr>
-        <w:t>si</w:t>
-      </w:r>
-      <w:proofErr w:type="spellEnd"/>
+        <w:t>sí</w:t>
+      </w:r>
       <w:r>
         <w:rPr>
           <w:rFonts w:ascii="Segoe UI" w:eastAsia="Times New Roman" w:hAnsi="Segoe UI" w:cs="Segoe UI"/>
@@ -2945,16 +2966,14 @@
         </w:rPr>
         <w:t xml:space="preserve">Planificada, dificultades </w:t>
       </w:r>
-      <w:proofErr w:type="spellStart"/>
       <w:r>
         <w:rPr>
           <w:rFonts w:ascii="Segoe UI" w:eastAsia="Times New Roman" w:hAnsi="Segoe UI" w:cs="Segoe UI"/>
           <w:color w:val="FF0000"/>
           <w:lang w:eastAsia="es-ES"/>
         </w:rPr>
-        <w:t>mas</w:t>
-      </w:r>
-      <w:proofErr w:type="spellEnd"/>
+        <w:t>más</w:t>
+      </w:r>
       <w:r>
         <w:rPr>
           <w:rFonts w:ascii="Segoe UI" w:eastAsia="Times New Roman" w:hAnsi="Segoe UI" w:cs="Segoe UI"/>
@@ -7074,8 +7093,10 @@
   </w:compat>
   <w:rsids>
     <w:rsidRoot w:val="007720DC"/>
+    <w:rsid w:val="0050105E"/>
     <w:rsid w:val="007720DC"/>
     <w:rsid w:val="00D86A6B"/>
+    <w:rsid w:val="00D87DAD"/>
   </w:rsids>
   <m:mathPr>
     <m:mathFont m:val="Cambria Math"/>

</xml_diff>